<commit_message>
javascript 权威指南 css3 动画
</commit_message>
<xml_diff>
--- a/前端总结.docx
+++ b/前端总结.docx
@@ -5942,209 +5942,271 @@
         </w:rPr>
         <w:t>两边都是数字或字符串时，正常处理</w:t>
       </w:r>
+    </w:p>
+    <w:p>
+      <w:pPr>
+        <w:ind w:firstLine="420" w:firstLineChars="0"/>
+        <w:rPr>
+          <w:rFonts w:hint="eastAsia"/>
+          <w:lang w:val="en-US" w:eastAsia="zh-CN"/>
+        </w:rPr>
+      </w:pPr>
+      <w:r>
+        <w:rPr>
+          <w:rFonts w:hint="eastAsia"/>
+          <w:lang w:val="en-US" w:eastAsia="zh-CN"/>
+        </w:rPr>
+        <w:t>2.一边包含字符串，另一边强转成字符串，做字符串拼接操作</w:t>
+      </w:r>
+    </w:p>
+    <w:p>
+      <w:pPr>
+        <w:ind w:firstLine="420" w:firstLineChars="0"/>
+        <w:rPr>
+          <w:rFonts w:hint="eastAsia"/>
+          <w:lang w:val="en-US" w:eastAsia="zh-CN"/>
+        </w:rPr>
+      </w:pPr>
+      <w:r>
+        <w:rPr>
+          <w:rFonts w:hint="eastAsia"/>
+          <w:lang w:val="en-US" w:eastAsia="zh-CN"/>
+        </w:rPr>
+        <w:t>3.两边均为非字符串的原始值(null,undefined,number,boolean),强制转换为数字，做数字</w:t>
+      </w:r>
+      <w:r>
+        <w:rPr>
+          <w:rFonts w:hint="eastAsia"/>
+          <w:lang w:val="en-US" w:eastAsia="zh-CN"/>
+        </w:rPr>
+        <w:tab/>
+      </w:r>
+      <w:r>
+        <w:rPr>
+          <w:rFonts w:hint="eastAsia"/>
+          <w:lang w:val="en-US" w:eastAsia="zh-CN"/>
+        </w:rPr>
+        <w:t>加操作</w:t>
+      </w:r>
+    </w:p>
+    <w:p>
+      <w:pPr>
+        <w:ind w:firstLine="420" w:firstLineChars="0"/>
+        <w:rPr>
+          <w:rFonts w:hint="eastAsia"/>
+          <w:lang w:val="en-US" w:eastAsia="zh-CN"/>
+        </w:rPr>
+      </w:pPr>
+      <w:r>
+        <w:rPr>
+          <w:rFonts w:hint="eastAsia"/>
+          <w:lang w:val="en-US" w:eastAsia="zh-CN"/>
+        </w:rPr>
+        <w:t>4.左边存在引用值，则将两边均转换为字符串，做字符串拼接操作</w:t>
+      </w:r>
+    </w:p>
+    <w:p>
+      <w:pPr>
+        <w:ind w:firstLine="420" w:firstLineChars="0"/>
+        <w:rPr>
+          <w:rFonts w:hint="eastAsia"/>
+          <w:lang w:val="en-US" w:eastAsia="zh-CN"/>
+        </w:rPr>
+      </w:pPr>
+      <w:r>
+        <w:rPr>
+          <w:rFonts w:hint="eastAsia"/>
+          <w:lang w:val="en-US" w:eastAsia="zh-CN"/>
+        </w:rPr>
+        <w:t>总结:相加时，存在字符串或对象，按字符串操作，否则按数字操作</w:t>
+      </w:r>
+    </w:p>
+    <w:p>
+      <w:pPr>
+        <w:rPr>
+          <w:rFonts w:hint="eastAsia"/>
+          <w:b w:val="0"/>
+          <w:bCs w:val="0"/>
+          <w:color w:val="FF0000"/>
+          <w:lang w:val="en-US" w:eastAsia="zh-CN"/>
+        </w:rPr>
+      </w:pPr>
+      <w:r>
+        <w:rPr>
+          <w:rFonts w:hint="eastAsia"/>
+          <w:b/>
+          <w:bCs/>
+          <w:lang w:val="en-US" w:eastAsia="zh-CN"/>
+        </w:rPr>
+        <w:t>==：</w:t>
+      </w:r>
+      <w:r>
+        <w:rPr>
+          <w:rFonts w:hint="eastAsia"/>
+          <w:b w:val="0"/>
+          <w:bCs w:val="0"/>
+          <w:color w:val="FF0000"/>
+          <w:lang w:val="en-US" w:eastAsia="zh-CN"/>
+        </w:rPr>
+        <w:t>1.一个null，一个undefined，则相等</w:t>
+      </w:r>
+    </w:p>
+    <w:p>
+      <w:pPr>
+        <w:numPr>
+          <w:ilvl w:val="0"/>
+          <w:numId w:val="7"/>
+        </w:numPr>
+        <w:ind w:firstLine="420" w:firstLineChars="0"/>
+        <w:rPr>
+          <w:rFonts w:hint="eastAsia"/>
+          <w:b w:val="0"/>
+          <w:bCs w:val="0"/>
+          <w:color w:val="FF0000"/>
+          <w:lang w:val="en-US" w:eastAsia="zh-CN"/>
+        </w:rPr>
+      </w:pPr>
+      <w:r>
+        <w:rPr>
+          <w:rFonts w:hint="eastAsia"/>
+          <w:b w:val="0"/>
+          <w:bCs w:val="0"/>
+          <w:color w:val="FF0000"/>
+          <w:lang w:val="en-US" w:eastAsia="zh-CN"/>
+        </w:rPr>
+        <w:t>两个都是数字，两个都是字符串，正常比较</w:t>
+      </w:r>
+    </w:p>
+    <w:p>
+      <w:pPr>
+        <w:numPr>
+          <w:ilvl w:val="0"/>
+          <w:numId w:val="7"/>
+        </w:numPr>
+        <w:ind w:firstLine="420" w:firstLineChars="0"/>
+        <w:rPr>
+          <w:rFonts w:hint="eastAsia"/>
+          <w:b w:val="0"/>
+          <w:bCs w:val="0"/>
+          <w:color w:val="FF0000"/>
+          <w:lang w:val="en-US" w:eastAsia="zh-CN"/>
+        </w:rPr>
+      </w:pPr>
+      <w:r>
+        <w:rPr>
+          <w:rFonts w:hint="eastAsia"/>
+          <w:b w:val="0"/>
+          <w:bCs w:val="0"/>
+          <w:color w:val="FF0000"/>
+          <w:lang w:val="en-US" w:eastAsia="zh-CN"/>
+        </w:rPr>
+        <w:t>一个数字，一个字符串，将字符串转换为数字后比较</w:t>
+      </w:r>
+    </w:p>
+    <w:p>
+      <w:pPr>
+        <w:numPr>
+          <w:ilvl w:val="0"/>
+          <w:numId w:val="7"/>
+        </w:numPr>
+        <w:ind w:firstLine="420" w:firstLineChars="0"/>
+        <w:rPr>
+          <w:rFonts w:hint="eastAsia"/>
+          <w:b w:val="0"/>
+          <w:bCs w:val="0"/>
+          <w:color w:val="FF0000"/>
+          <w:lang w:val="en-US" w:eastAsia="zh-CN"/>
+        </w:rPr>
+      </w:pPr>
+    </w:p>
+    <w:p>
+      <w:pPr>
+        <w:ind w:firstLine="420" w:firstLineChars="0"/>
+        <w:rPr>
+          <w:rFonts w:hint="eastAsia"/>
+          <w:b w:val="0"/>
+          <w:bCs w:val="0"/>
+          <w:color w:val="FF0000"/>
+          <w:lang w:val="en-US" w:eastAsia="zh-CN"/>
+        </w:rPr>
+      </w:pPr>
+      <w:r>
+        <w:rPr>
+          <w:rFonts w:hint="eastAsia"/>
+          <w:b w:val="0"/>
+          <w:bCs w:val="0"/>
+          <w:color w:val="FF0000"/>
+          <w:lang w:val="en-US" w:eastAsia="zh-CN"/>
+        </w:rPr>
+        <w:t>2.3.true转换为1，false转换为0，转换后再比较</w:t>
+      </w:r>
+    </w:p>
+    <w:p>
+      <w:pPr>
+        <w:ind w:firstLine="420" w:firstLineChars="0"/>
+        <w:rPr>
+          <w:rFonts w:hint="eastAsia"/>
+          <w:b w:val="0"/>
+          <w:bCs w:val="0"/>
+          <w:color w:val="FF0000"/>
+          <w:lang w:val="en-US" w:eastAsia="zh-CN"/>
+        </w:rPr>
+      </w:pPr>
+      <w:r>
+        <w:rPr>
+          <w:rFonts w:hint="eastAsia"/>
+          <w:b w:val="0"/>
+          <w:bCs w:val="0"/>
+          <w:color w:val="FF0000"/>
+          <w:lang w:val="en-US" w:eastAsia="zh-CN"/>
+        </w:rPr>
+        <w:t>4.两个对象，比较两个对象的引用值</w:t>
+      </w:r>
+    </w:p>
+    <w:p>
+      <w:pPr>
+        <w:ind w:firstLine="420" w:firstLineChars="0"/>
+        <w:rPr>
+          <w:rFonts w:hint="eastAsia"/>
+          <w:b w:val="0"/>
+          <w:bCs w:val="0"/>
+          <w:color w:val="FF0000"/>
+          <w:lang w:val="en-US" w:eastAsia="zh-CN"/>
+        </w:rPr>
+      </w:pPr>
+      <w:r>
+        <w:rPr>
+          <w:rFonts w:hint="eastAsia"/>
+          <w:b w:val="0"/>
+          <w:bCs w:val="0"/>
+          <w:color w:val="FF0000"/>
+          <w:lang w:val="en-US" w:eastAsia="zh-CN"/>
+        </w:rPr>
+        <w:t>5.一个对象，一个字符串或数字，将对象转换为字符串后比较</w:t>
+      </w:r>
+    </w:p>
+    <w:p>
+      <w:pPr>
+        <w:rPr>
+          <w:rFonts w:hint="eastAsia"/>
+          <w:b w:val="0"/>
+          <w:bCs w:val="0"/>
+          <w:lang w:val="en-US" w:eastAsia="zh-CN"/>
+        </w:rPr>
+      </w:pPr>
+    </w:p>
+    <w:p>
+      <w:pPr>
+        <w:ind w:firstLine="420" w:firstLineChars="0"/>
+        <w:rPr>
+          <w:rFonts w:hint="eastAsia"/>
+          <w:b w:val="0"/>
+          <w:bCs w:val="0"/>
+          <w:lang w:val="en-US" w:eastAsia="zh-CN"/>
+        </w:rPr>
+      </w:pPr>
       <w:bookmarkStart w:id="0" w:name="_GoBack"/>
       <w:bookmarkEnd w:id="0"/>
-    </w:p>
-    <w:p>
-      <w:pPr>
-        <w:ind w:firstLine="420" w:firstLineChars="0"/>
-        <w:rPr>
-          <w:rFonts w:hint="eastAsia"/>
-          <w:lang w:val="en-US" w:eastAsia="zh-CN"/>
-        </w:rPr>
-      </w:pPr>
-      <w:r>
-        <w:rPr>
-          <w:rFonts w:hint="eastAsia"/>
-          <w:lang w:val="en-US" w:eastAsia="zh-CN"/>
-        </w:rPr>
-        <w:t>2.一边包含字符串，另一边强转成字符串，做字符串拼接操作</w:t>
-      </w:r>
-    </w:p>
-    <w:p>
-      <w:pPr>
-        <w:ind w:firstLine="420" w:firstLineChars="0"/>
-        <w:rPr>
-          <w:rFonts w:hint="eastAsia"/>
-          <w:lang w:val="en-US" w:eastAsia="zh-CN"/>
-        </w:rPr>
-      </w:pPr>
-      <w:r>
-        <w:rPr>
-          <w:rFonts w:hint="eastAsia"/>
-          <w:lang w:val="en-US" w:eastAsia="zh-CN"/>
-        </w:rPr>
-        <w:t>3.两边均为非字符串的原始值(null,undefined,number,boolean),强制转换为数字，做数字</w:t>
-      </w:r>
-      <w:r>
-        <w:rPr>
-          <w:rFonts w:hint="eastAsia"/>
-          <w:lang w:val="en-US" w:eastAsia="zh-CN"/>
-        </w:rPr>
-        <w:tab/>
-        <w:t>加操作</w:t>
-      </w:r>
-    </w:p>
-    <w:p>
-      <w:pPr>
-        <w:ind w:firstLine="420" w:firstLineChars="0"/>
-        <w:rPr>
-          <w:rFonts w:hint="eastAsia"/>
-          <w:lang w:val="en-US" w:eastAsia="zh-CN"/>
-        </w:rPr>
-      </w:pPr>
-      <w:r>
-        <w:rPr>
-          <w:rFonts w:hint="eastAsia"/>
-          <w:lang w:val="en-US" w:eastAsia="zh-CN"/>
-        </w:rPr>
-        <w:t>4.左边存在引用值，则将两边均转换为字符串，做字符串拼接操作</w:t>
-      </w:r>
-    </w:p>
-    <w:p>
-      <w:pPr>
-        <w:ind w:firstLine="420" w:firstLineChars="0"/>
-        <w:rPr>
-          <w:rFonts w:hint="eastAsia"/>
-          <w:lang w:val="en-US" w:eastAsia="zh-CN"/>
-        </w:rPr>
-      </w:pPr>
-      <w:r>
-        <w:rPr>
-          <w:rFonts w:hint="eastAsia"/>
-          <w:lang w:val="en-US" w:eastAsia="zh-CN"/>
-        </w:rPr>
-        <w:t>Eg:相加时，存在字符串或对象，按字符串操作，否则按数字操作</w:t>
-      </w:r>
-    </w:p>
-    <w:p>
-      <w:pPr>
-        <w:rPr>
-          <w:rFonts w:hint="eastAsia"/>
-          <w:b w:val="0"/>
-          <w:bCs w:val="0"/>
-          <w:lang w:val="en-US" w:eastAsia="zh-CN"/>
-        </w:rPr>
-      </w:pPr>
-      <w:r>
-        <w:rPr>
-          <w:rFonts w:hint="eastAsia"/>
-          <w:b/>
-          <w:bCs/>
-          <w:lang w:val="en-US" w:eastAsia="zh-CN"/>
-        </w:rPr>
-        <w:t>==：</w:t>
-      </w:r>
-      <w:r>
-        <w:rPr>
-          <w:rFonts w:hint="eastAsia"/>
-          <w:b w:val="0"/>
-          <w:bCs w:val="0"/>
-          <w:lang w:val="en-US" w:eastAsia="zh-CN"/>
-        </w:rPr>
-        <w:t>1.一个null，一个undefined，则相等</w:t>
-      </w:r>
-    </w:p>
-    <w:p>
-      <w:pPr>
-        <w:ind w:firstLine="420" w:firstLineChars="0"/>
-        <w:rPr>
-          <w:rFonts w:hint="eastAsia"/>
-          <w:b w:val="0"/>
-          <w:bCs w:val="0"/>
-          <w:lang w:val="en-US" w:eastAsia="zh-CN"/>
-        </w:rPr>
-      </w:pPr>
-      <w:r>
-        <w:rPr>
-          <w:rFonts w:hint="eastAsia"/>
-          <w:b w:val="0"/>
-          <w:bCs w:val="0"/>
-          <w:lang w:val="en-US" w:eastAsia="zh-CN"/>
-        </w:rPr>
-        <w:t>2.一个数字，一个字符串，将字符串转换为数字后比较</w:t>
-      </w:r>
-    </w:p>
-    <w:p>
-      <w:pPr>
-        <w:ind w:firstLine="420" w:firstLineChars="0"/>
-        <w:rPr>
-          <w:rFonts w:hint="eastAsia"/>
-          <w:b w:val="0"/>
-          <w:bCs w:val="0"/>
-          <w:lang w:val="en-US" w:eastAsia="zh-CN"/>
-        </w:rPr>
-      </w:pPr>
-      <w:r>
-        <w:rPr>
-          <w:rFonts w:hint="eastAsia"/>
-          <w:b w:val="0"/>
-          <w:bCs w:val="0"/>
-          <w:lang w:val="en-US" w:eastAsia="zh-CN"/>
-        </w:rPr>
-        <w:t>3.true转换为1，false转换为0，转换后再比较</w:t>
-      </w:r>
-    </w:p>
-    <w:p>
-      <w:pPr>
-        <w:ind w:firstLine="420" w:firstLineChars="0"/>
-        <w:rPr>
-          <w:rFonts w:hint="eastAsia"/>
-          <w:b w:val="0"/>
-          <w:bCs w:val="0"/>
-          <w:lang w:val="en-US" w:eastAsia="zh-CN"/>
-        </w:rPr>
-      </w:pPr>
-      <w:r>
-        <w:rPr>
-          <w:rFonts w:hint="eastAsia"/>
-          <w:b w:val="0"/>
-          <w:bCs w:val="0"/>
-          <w:lang w:val="en-US" w:eastAsia="zh-CN"/>
-        </w:rPr>
-        <w:t>4.两个对象，比较两个对象的引用值</w:t>
-      </w:r>
-    </w:p>
-    <w:p>
-      <w:pPr>
-        <w:ind w:firstLine="420" w:firstLineChars="0"/>
-        <w:rPr>
-          <w:rFonts w:hint="eastAsia"/>
-          <w:b w:val="0"/>
-          <w:bCs w:val="0"/>
-          <w:lang w:val="en-US" w:eastAsia="zh-CN"/>
-        </w:rPr>
-      </w:pPr>
-      <w:r>
-        <w:rPr>
-          <w:rFonts w:hint="eastAsia"/>
-          <w:b w:val="0"/>
-          <w:bCs w:val="0"/>
-          <w:lang w:val="en-US" w:eastAsia="zh-CN"/>
-        </w:rPr>
-        <w:t>5.一个对象，一个字符串或数字，将对象转换为字符串后比较</w:t>
-      </w:r>
-    </w:p>
-    <w:p>
-      <w:pPr>
-        <w:rPr>
-          <w:rFonts w:hint="eastAsia"/>
-          <w:b w:val="0"/>
-          <w:bCs w:val="0"/>
-          <w:lang w:val="en-US" w:eastAsia="zh-CN"/>
-        </w:rPr>
-      </w:pPr>
-    </w:p>
-    <w:p>
-      <w:pPr>
-        <w:ind w:firstLine="420" w:firstLineChars="0"/>
-        <w:rPr>
-          <w:rFonts w:hint="eastAsia"/>
-          <w:b w:val="0"/>
-          <w:bCs w:val="0"/>
-          <w:lang w:val="en-US" w:eastAsia="zh-CN"/>
-        </w:rPr>
-      </w:pPr>
     </w:p>
     <w:p>
       <w:pPr>
@@ -6680,7 +6742,7 @@
       <w:pPr>
         <w:numPr>
           <w:ilvl w:val="0"/>
-          <w:numId w:val="7"/>
+          <w:numId w:val="8"/>
         </w:numPr>
         <w:rPr>
           <w:rFonts w:hint="eastAsia"/>
@@ -6699,7 +6761,7 @@
       <w:pPr>
         <w:numPr>
           <w:ilvl w:val="0"/>
-          <w:numId w:val="7"/>
+          <w:numId w:val="8"/>
         </w:numPr>
         <w:rPr>
           <w:rFonts w:hint="eastAsia"/>
@@ -6718,7 +6780,7 @@
       <w:pPr>
         <w:numPr>
           <w:ilvl w:val="0"/>
-          <w:numId w:val="7"/>
+          <w:numId w:val="8"/>
         </w:numPr>
         <w:rPr>
           <w:rFonts w:hint="eastAsia"/>
@@ -6737,7 +6799,7 @@
       <w:pPr>
         <w:numPr>
           <w:ilvl w:val="0"/>
-          <w:numId w:val="8"/>
+          <w:numId w:val="9"/>
         </w:numPr>
         <w:ind w:firstLine="420" w:firstLineChars="0"/>
         <w:rPr>
@@ -6757,7 +6819,7 @@
       <w:pPr>
         <w:numPr>
           <w:ilvl w:val="0"/>
-          <w:numId w:val="8"/>
+          <w:numId w:val="9"/>
         </w:numPr>
         <w:ind w:firstLine="420" w:firstLineChars="0"/>
         <w:rPr>
@@ -7721,7 +7783,7 @@
       <w:pPr>
         <w:numPr>
           <w:ilvl w:val="0"/>
-          <w:numId w:val="8"/>
+          <w:numId w:val="9"/>
         </w:numPr>
         <w:ind w:firstLine="420" w:firstLineChars="0"/>
         <w:rPr>
@@ -7762,7 +7824,7 @@
       <w:pPr>
         <w:numPr>
           <w:ilvl w:val="0"/>
-          <w:numId w:val="9"/>
+          <w:numId w:val="10"/>
         </w:numPr>
         <w:rPr>
           <w:rFonts w:hint="eastAsia"/>
@@ -7859,7 +7921,7 @@
       <w:pPr>
         <w:numPr>
           <w:ilvl w:val="0"/>
-          <w:numId w:val="9"/>
+          <w:numId w:val="10"/>
         </w:numPr>
         <w:ind w:firstLine="0" w:firstLineChars="0"/>
         <w:rPr>
@@ -7879,7 +7941,7 @@
       <w:pPr>
         <w:numPr>
           <w:ilvl w:val="0"/>
-          <w:numId w:val="9"/>
+          <w:numId w:val="10"/>
         </w:numPr>
         <w:ind w:firstLine="0" w:firstLineChars="0"/>
         <w:rPr>
@@ -7899,7 +7961,7 @@
       <w:pPr>
         <w:numPr>
           <w:ilvl w:val="0"/>
-          <w:numId w:val="9"/>
+          <w:numId w:val="10"/>
         </w:numPr>
         <w:ind w:firstLine="0" w:firstLineChars="0"/>
         <w:rPr>
@@ -7919,7 +7981,7 @@
       <w:pPr>
         <w:numPr>
           <w:ilvl w:val="0"/>
-          <w:numId w:val="9"/>
+          <w:numId w:val="10"/>
         </w:numPr>
         <w:ind w:firstLine="0" w:firstLineChars="0"/>
         <w:rPr>
@@ -8580,7 +8642,7 @@
       <w:pPr>
         <w:numPr>
           <w:ilvl w:val="0"/>
-          <w:numId w:val="10"/>
+          <w:numId w:val="11"/>
         </w:numPr>
         <w:rPr>
           <w:rFonts w:hint="eastAsia"/>
@@ -8618,7 +8680,7 @@
       <w:pPr>
         <w:numPr>
           <w:ilvl w:val="0"/>
-          <w:numId w:val="10"/>
+          <w:numId w:val="11"/>
         </w:numPr>
         <w:rPr>
           <w:rFonts w:hint="eastAsia"/>
@@ -8637,7 +8699,7 @@
       <w:pPr>
         <w:numPr>
           <w:ilvl w:val="0"/>
-          <w:numId w:val="10"/>
+          <w:numId w:val="11"/>
         </w:numPr>
         <w:rPr>
           <w:rFonts w:hint="eastAsia"/>
@@ -8740,7 +8802,7 @@
       <w:pPr>
         <w:numPr>
           <w:ilvl w:val="0"/>
-          <w:numId w:val="10"/>
+          <w:numId w:val="11"/>
         </w:numPr>
         <w:rPr>
           <w:rFonts w:hint="eastAsia"/>
@@ -9256,7 +9318,7 @@
       <w:pPr>
         <w:numPr>
           <w:ilvl w:val="0"/>
-          <w:numId w:val="10"/>
+          <w:numId w:val="11"/>
         </w:numPr>
         <w:ind w:left="0" w:leftChars="0" w:firstLine="0" w:firstLineChars="0"/>
         <w:rPr>
@@ -9276,7 +9338,7 @@
       <w:pPr>
         <w:numPr>
           <w:ilvl w:val="0"/>
-          <w:numId w:val="10"/>
+          <w:numId w:val="11"/>
         </w:numPr>
         <w:ind w:left="0" w:leftChars="0" w:firstLine="0" w:firstLineChars="0"/>
         <w:rPr>
@@ -9296,7 +9358,7 @@
       <w:pPr>
         <w:numPr>
           <w:ilvl w:val="1"/>
-          <w:numId w:val="10"/>
+          <w:numId w:val="11"/>
         </w:numPr>
         <w:tabs>
           <w:tab w:val="left" w:pos="840"/>
@@ -9319,7 +9381,7 @@
       <w:pPr>
         <w:numPr>
           <w:ilvl w:val="1"/>
-          <w:numId w:val="10"/>
+          <w:numId w:val="11"/>
         </w:numPr>
         <w:tabs>
           <w:tab w:val="left" w:pos="840"/>
@@ -9342,7 +9404,7 @@
       <w:pPr>
         <w:numPr>
           <w:ilvl w:val="1"/>
-          <w:numId w:val="10"/>
+          <w:numId w:val="11"/>
         </w:numPr>
         <w:tabs>
           <w:tab w:val="left" w:pos="840"/>
@@ -9365,7 +9427,7 @@
       <w:pPr>
         <w:numPr>
           <w:ilvl w:val="1"/>
-          <w:numId w:val="10"/>
+          <w:numId w:val="11"/>
         </w:numPr>
         <w:tabs>
           <w:tab w:val="left" w:pos="840"/>
@@ -9388,7 +9450,7 @@
       <w:pPr>
         <w:numPr>
           <w:ilvl w:val="1"/>
-          <w:numId w:val="10"/>
+          <w:numId w:val="11"/>
         </w:numPr>
         <w:tabs>
           <w:tab w:val="left" w:pos="840"/>
@@ -9411,7 +9473,7 @@
       <w:pPr>
         <w:numPr>
           <w:ilvl w:val="1"/>
-          <w:numId w:val="10"/>
+          <w:numId w:val="11"/>
         </w:numPr>
         <w:tabs>
           <w:tab w:val="left" w:pos="840"/>
@@ -9434,7 +9496,7 @@
       <w:pPr>
         <w:numPr>
           <w:ilvl w:val="0"/>
-          <w:numId w:val="11"/>
+          <w:numId w:val="12"/>
         </w:numPr>
         <w:rPr>
           <w:rFonts w:hint="eastAsia"/>
@@ -9567,7 +9629,7 @@
       <w:pPr>
         <w:numPr>
           <w:ilvl w:val="0"/>
-          <w:numId w:val="11"/>
+          <w:numId w:val="12"/>
         </w:numPr>
         <w:rPr>
           <w:rFonts w:hint="eastAsia"/>
@@ -10171,7 +10233,7 @@
         <w:widowControl w:val="0"/>
         <w:numPr>
           <w:ilvl w:val="0"/>
-          <w:numId w:val="12"/>
+          <w:numId w:val="13"/>
         </w:numPr>
         <w:jc w:val="both"/>
         <w:rPr>
@@ -10206,7 +10268,7 @@
         <w:widowControl w:val="0"/>
         <w:numPr>
           <w:ilvl w:val="0"/>
-          <w:numId w:val="12"/>
+          <w:numId w:val="13"/>
         </w:numPr>
         <w:jc w:val="both"/>
         <w:rPr>
@@ -10242,7 +10304,7 @@
         <w:widowControl w:val="0"/>
         <w:numPr>
           <w:ilvl w:val="0"/>
-          <w:numId w:val="12"/>
+          <w:numId w:val="13"/>
         </w:numPr>
         <w:jc w:val="both"/>
         <w:rPr>
@@ -10278,7 +10340,7 @@
         <w:widowControl w:val="0"/>
         <w:numPr>
           <w:ilvl w:val="0"/>
-          <w:numId w:val="12"/>
+          <w:numId w:val="13"/>
         </w:numPr>
         <w:jc w:val="both"/>
         <w:rPr>
@@ -10314,7 +10376,7 @@
         <w:widowControl w:val="0"/>
         <w:numPr>
           <w:ilvl w:val="0"/>
-          <w:numId w:val="12"/>
+          <w:numId w:val="13"/>
         </w:numPr>
         <w:jc w:val="both"/>
         <w:rPr>
@@ -11759,7 +11821,7 @@
       <w:pPr>
         <w:numPr>
           <w:ilvl w:val="0"/>
-          <w:numId w:val="13"/>
+          <w:numId w:val="14"/>
         </w:numPr>
         <w:rPr>
           <w:rFonts w:hint="default" w:ascii="Arial" w:hAnsi="Arial" w:eastAsia="宋体" w:cs="Arial"/>
@@ -13016,6 +13078,162 @@
 
 <file path=word/numbering.xml><?xml version="1.0" encoding="utf-8"?>
 <w:numbering xmlns:wpc="http://schemas.microsoft.com/office/word/2010/wordprocessingCanvas" xmlns:mc="http://schemas.openxmlformats.org/markup-compatibility/2006" xmlns:o="urn:schemas-microsoft-com:office:office" xmlns:r="http://schemas.openxmlformats.org/officeDocument/2006/relationships" xmlns:m="http://schemas.openxmlformats.org/officeDocument/2006/math" xmlns:v="urn:schemas-microsoft-com:vml" xmlns:wp14="http://schemas.microsoft.com/office/word/2010/wordprocessingDrawing" xmlns:wp="http://schemas.openxmlformats.org/drawingml/2006/wordprocessingDrawing" xmlns:w10="urn:schemas-microsoft-com:office:word" xmlns:w="http://schemas.openxmlformats.org/wordprocessingml/2006/main" xmlns:w14="http://schemas.microsoft.com/office/word/2010/wordml" xmlns:wpg="http://schemas.microsoft.com/office/word/2010/wordprocessingGroup" xmlns:wpi="http://schemas.microsoft.com/office/word/2010/wordprocessingInk" xmlns:wne="http://schemas.microsoft.com/office/word/2006/wordml" xmlns:wps="http://schemas.microsoft.com/office/word/2010/wordprocessingShape" mc:Ignorable="w14 wp14">
+  <w:abstractNum w:abstractNumId="1452838695">
+    <w:nsid w:val="56988F27"/>
+    <w:multiLevelType w:val="singleLevel"/>
+    <w:tmpl w:val="56988F27"/>
+    <w:lvl w:ilvl="0" w:tentative="1">
+      <w:start w:val="1"/>
+      <w:numFmt w:val="decimal"/>
+      <w:suff w:val="nothing"/>
+      <w:lvlText w:val="%1."/>
+      <w:lvlJc w:val="left"/>
+    </w:lvl>
+  </w:abstractNum>
+  <w:abstractNum w:abstractNumId="1453101377">
+    <w:nsid w:val="569C9141"/>
+    <w:multiLevelType w:val="singleLevel"/>
+    <w:tmpl w:val="569C9141"/>
+    <w:lvl w:ilvl="0" w:tentative="1">
+      <w:start w:val="14"/>
+      <w:numFmt w:val="decimal"/>
+      <w:suff w:val="nothing"/>
+      <w:lvlText w:val="%1."/>
+      <w:lvlJc w:val="left"/>
+    </w:lvl>
+  </w:abstractNum>
+  <w:abstractNum w:abstractNumId="1453857701">
+    <w:nsid w:val="56A81BA5"/>
+    <w:multiLevelType w:val="multilevel"/>
+    <w:tmpl w:val="56A81BA5"/>
+    <w:lvl w:ilvl="0" w:tentative="1">
+      <w:start w:val="2"/>
+      <w:numFmt w:val="decimal"/>
+      <w:suff w:val="nothing"/>
+      <w:lvlText w:val="%1."/>
+      <w:lvlJc w:val="left"/>
+    </w:lvl>
+    <w:lvl w:ilvl="1" w:tentative="1">
+      <w:start w:val="1"/>
+      <w:numFmt w:val="lowerLetter"/>
+      <w:lvlText w:val="%2)"/>
+      <w:lvlJc w:val="left"/>
+      <w:pPr>
+        <w:tabs>
+          <w:tab w:val="left" w:pos="840"/>
+        </w:tabs>
+        <w:ind w:left="840" w:leftChars="0" w:hanging="420" w:firstLineChars="0"/>
+      </w:pPr>
+      <w:rPr>
+        <w:rFonts w:hint="default"/>
+      </w:rPr>
+    </w:lvl>
+    <w:lvl w:ilvl="2" w:tentative="1">
+      <w:start w:val="1"/>
+      <w:numFmt w:val="lowerRoman"/>
+      <w:lvlText w:val="%3."/>
+      <w:lvlJc w:val="left"/>
+      <w:pPr>
+        <w:tabs>
+          <w:tab w:val="left" w:pos="1260"/>
+        </w:tabs>
+        <w:ind w:left="1260" w:leftChars="0" w:hanging="420" w:firstLineChars="0"/>
+      </w:pPr>
+      <w:rPr>
+        <w:rFonts w:hint="default"/>
+      </w:rPr>
+    </w:lvl>
+    <w:lvl w:ilvl="3" w:tentative="1">
+      <w:start w:val="1"/>
+      <w:numFmt w:val="decimal"/>
+      <w:lvlText w:val="%4."/>
+      <w:lvlJc w:val="left"/>
+      <w:pPr>
+        <w:tabs>
+          <w:tab w:val="left" w:pos="1680"/>
+        </w:tabs>
+        <w:ind w:left="1680" w:leftChars="0" w:hanging="420" w:firstLineChars="0"/>
+      </w:pPr>
+      <w:rPr>
+        <w:rFonts w:hint="default"/>
+      </w:rPr>
+    </w:lvl>
+    <w:lvl w:ilvl="4" w:tentative="1">
+      <w:start w:val="1"/>
+      <w:numFmt w:val="lowerLetter"/>
+      <w:lvlText w:val="%5)"/>
+      <w:lvlJc w:val="left"/>
+      <w:pPr>
+        <w:tabs>
+          <w:tab w:val="left" w:pos="2100"/>
+        </w:tabs>
+        <w:ind w:left="2100" w:leftChars="0" w:hanging="420" w:firstLineChars="0"/>
+      </w:pPr>
+      <w:rPr>
+        <w:rFonts w:hint="default"/>
+      </w:rPr>
+    </w:lvl>
+    <w:lvl w:ilvl="5" w:tentative="1">
+      <w:start w:val="1"/>
+      <w:numFmt w:val="lowerRoman"/>
+      <w:lvlText w:val="%6."/>
+      <w:lvlJc w:val="left"/>
+      <w:pPr>
+        <w:tabs>
+          <w:tab w:val="left" w:pos="2520"/>
+        </w:tabs>
+        <w:ind w:left="2520" w:leftChars="0" w:hanging="420" w:firstLineChars="0"/>
+      </w:pPr>
+      <w:rPr>
+        <w:rFonts w:hint="default"/>
+      </w:rPr>
+    </w:lvl>
+    <w:lvl w:ilvl="6" w:tentative="1">
+      <w:start w:val="1"/>
+      <w:numFmt w:val="decimal"/>
+      <w:lvlText w:val="%7."/>
+      <w:lvlJc w:val="left"/>
+      <w:pPr>
+        <w:tabs>
+          <w:tab w:val="left" w:pos="2940"/>
+        </w:tabs>
+        <w:ind w:left="2940" w:leftChars="0" w:hanging="420" w:firstLineChars="0"/>
+      </w:pPr>
+      <w:rPr>
+        <w:rFonts w:hint="default"/>
+      </w:rPr>
+    </w:lvl>
+    <w:lvl w:ilvl="7" w:tentative="1">
+      <w:start w:val="1"/>
+      <w:numFmt w:val="lowerLetter"/>
+      <w:lvlText w:val="%8)"/>
+      <w:lvlJc w:val="left"/>
+      <w:pPr>
+        <w:tabs>
+          <w:tab w:val="left" w:pos="3360"/>
+        </w:tabs>
+        <w:ind w:left="3360" w:leftChars="0" w:hanging="420" w:firstLineChars="0"/>
+      </w:pPr>
+      <w:rPr>
+        <w:rFonts w:hint="default"/>
+      </w:rPr>
+    </w:lvl>
+    <w:lvl w:ilvl="8" w:tentative="1">
+      <w:start w:val="1"/>
+      <w:numFmt w:val="lowerRoman"/>
+      <w:lvlText w:val="%9."/>
+      <w:lvlJc w:val="left"/>
+      <w:pPr>
+        <w:tabs>
+          <w:tab w:val="left" w:pos="3780"/>
+        </w:tabs>
+        <w:ind w:left="3780" w:leftChars="0" w:hanging="420" w:firstLineChars="0"/>
+      </w:pPr>
+      <w:rPr>
+        <w:rFonts w:hint="default"/>
+      </w:rPr>
+    </w:lvl>
+  </w:abstractNum>
   <w:abstractNum w:abstractNumId="1453187534">
     <w:nsid w:val="569DE1CE"/>
     <w:multiLevelType w:val="singleLevel"/>
@@ -13052,136 +13270,28 @@
       <w:lvlJc w:val="left"/>
     </w:lvl>
   </w:abstractNum>
-  <w:abstractNum w:abstractNumId="1453857701">
-    <w:nsid w:val="56A81BA5"/>
-    <w:multiLevelType w:val="multilevel"/>
-    <w:tmpl w:val="56A81BA5"/>
+  <w:abstractNum w:abstractNumId="1453196222">
+    <w:nsid w:val="569E03BE"/>
+    <w:multiLevelType w:val="singleLevel"/>
+    <w:tmpl w:val="569E03BE"/>
     <w:lvl w:ilvl="0" w:tentative="1">
-      <w:start w:val="2"/>
+      <w:start w:val="4"/>
       <w:numFmt w:val="decimal"/>
       <w:suff w:val="nothing"/>
       <w:lvlText w:val="%1."/>
       <w:lvlJc w:val="left"/>
     </w:lvl>
-    <w:lvl w:ilvl="1" w:tentative="1">
-      <w:start w:val="1"/>
-      <w:numFmt w:val="lowerLetter"/>
-      <w:lvlText w:val="%2)"/>
+  </w:abstractNum>
+  <w:abstractNum w:abstractNumId="1452844698">
+    <w:nsid w:val="5698A69A"/>
+    <w:multiLevelType w:val="singleLevel"/>
+    <w:tmpl w:val="5698A69A"/>
+    <w:lvl w:ilvl="0" w:tentative="1">
+      <w:start w:val="6"/>
+      <w:numFmt w:val="decimal"/>
+      <w:suff w:val="nothing"/>
+      <w:lvlText w:val="%1."/>
       <w:lvlJc w:val="left"/>
-      <w:pPr>
-        <w:tabs>
-          <w:tab w:val="left" w:pos="840"/>
-        </w:tabs>
-        <w:ind w:left="840" w:leftChars="0" w:hanging="420" w:firstLineChars="0"/>
-      </w:pPr>
-      <w:rPr>
-        <w:rFonts w:hint="default"/>
-      </w:rPr>
-    </w:lvl>
-    <w:lvl w:ilvl="2" w:tentative="1">
-      <w:start w:val="1"/>
-      <w:numFmt w:val="lowerRoman"/>
-      <w:lvlText w:val="%3."/>
-      <w:lvlJc w:val="left"/>
-      <w:pPr>
-        <w:tabs>
-          <w:tab w:val="left" w:pos="1260"/>
-        </w:tabs>
-        <w:ind w:left="1260" w:leftChars="0" w:hanging="420" w:firstLineChars="0"/>
-      </w:pPr>
-      <w:rPr>
-        <w:rFonts w:hint="default"/>
-      </w:rPr>
-    </w:lvl>
-    <w:lvl w:ilvl="3" w:tentative="1">
-      <w:start w:val="1"/>
-      <w:numFmt w:val="decimal"/>
-      <w:lvlText w:val="%4."/>
-      <w:lvlJc w:val="left"/>
-      <w:pPr>
-        <w:tabs>
-          <w:tab w:val="left" w:pos="1680"/>
-        </w:tabs>
-        <w:ind w:left="1680" w:leftChars="0" w:hanging="420" w:firstLineChars="0"/>
-      </w:pPr>
-      <w:rPr>
-        <w:rFonts w:hint="default"/>
-      </w:rPr>
-    </w:lvl>
-    <w:lvl w:ilvl="4" w:tentative="1">
-      <w:start w:val="1"/>
-      <w:numFmt w:val="lowerLetter"/>
-      <w:lvlText w:val="%5)"/>
-      <w:lvlJc w:val="left"/>
-      <w:pPr>
-        <w:tabs>
-          <w:tab w:val="left" w:pos="2100"/>
-        </w:tabs>
-        <w:ind w:left="2100" w:leftChars="0" w:hanging="420" w:firstLineChars="0"/>
-      </w:pPr>
-      <w:rPr>
-        <w:rFonts w:hint="default"/>
-      </w:rPr>
-    </w:lvl>
-    <w:lvl w:ilvl="5" w:tentative="1">
-      <w:start w:val="1"/>
-      <w:numFmt w:val="lowerRoman"/>
-      <w:lvlText w:val="%6."/>
-      <w:lvlJc w:val="left"/>
-      <w:pPr>
-        <w:tabs>
-          <w:tab w:val="left" w:pos="2520"/>
-        </w:tabs>
-        <w:ind w:left="2520" w:leftChars="0" w:hanging="420" w:firstLineChars="0"/>
-      </w:pPr>
-      <w:rPr>
-        <w:rFonts w:hint="default"/>
-      </w:rPr>
-    </w:lvl>
-    <w:lvl w:ilvl="6" w:tentative="1">
-      <w:start w:val="1"/>
-      <w:numFmt w:val="decimal"/>
-      <w:lvlText w:val="%7."/>
-      <w:lvlJc w:val="left"/>
-      <w:pPr>
-        <w:tabs>
-          <w:tab w:val="left" w:pos="2940"/>
-        </w:tabs>
-        <w:ind w:left="2940" w:leftChars="0" w:hanging="420" w:firstLineChars="0"/>
-      </w:pPr>
-      <w:rPr>
-        <w:rFonts w:hint="default"/>
-      </w:rPr>
-    </w:lvl>
-    <w:lvl w:ilvl="7" w:tentative="1">
-      <w:start w:val="1"/>
-      <w:numFmt w:val="lowerLetter"/>
-      <w:lvlText w:val="%8)"/>
-      <w:lvlJc w:val="left"/>
-      <w:pPr>
-        <w:tabs>
-          <w:tab w:val="left" w:pos="3360"/>
-        </w:tabs>
-        <w:ind w:left="3360" w:leftChars="0" w:hanging="420" w:firstLineChars="0"/>
-      </w:pPr>
-      <w:rPr>
-        <w:rFonts w:hint="default"/>
-      </w:rPr>
-    </w:lvl>
-    <w:lvl w:ilvl="8" w:tentative="1">
-      <w:start w:val="1"/>
-      <w:numFmt w:val="lowerRoman"/>
-      <w:lvlText w:val="%9."/>
-      <w:lvlJc w:val="left"/>
-      <w:pPr>
-        <w:tabs>
-          <w:tab w:val="left" w:pos="3780"/>
-        </w:tabs>
-        <w:ind w:left="3780" w:leftChars="0" w:hanging="420" w:firstLineChars="0"/>
-      </w:pPr>
-      <w:rPr>
-        <w:rFonts w:hint="default"/>
-      </w:rPr>
     </w:lvl>
   </w:abstractNum>
   <w:abstractNum w:abstractNumId="1453188782">
@@ -13208,36 +13318,24 @@
       <w:lvlJc w:val="left"/>
     </w:lvl>
   </w:abstractNum>
-  <w:abstractNum w:abstractNumId="1453196222">
-    <w:nsid w:val="569E03BE"/>
+  <w:abstractNum w:abstractNumId="1452733866">
+    <w:nsid w:val="5696F5AA"/>
     <w:multiLevelType w:val="singleLevel"/>
-    <w:tmpl w:val="569E03BE"/>
+    <w:tmpl w:val="5696F5AA"/>
     <w:lvl w:ilvl="0" w:tentative="1">
-      <w:start w:val="4"/>
+      <w:start w:val="1"/>
       <w:numFmt w:val="decimal"/>
       <w:suff w:val="nothing"/>
       <w:lvlText w:val="%1."/>
       <w:lvlJc w:val="left"/>
     </w:lvl>
   </w:abstractNum>
-  <w:abstractNum w:abstractNumId="1452844698">
-    <w:nsid w:val="5698A69A"/>
+  <w:abstractNum w:abstractNumId="1452823982">
+    <w:nsid w:val="569855AE"/>
     <w:multiLevelType w:val="singleLevel"/>
-    <w:tmpl w:val="5698A69A"/>
+    <w:tmpl w:val="569855AE"/>
     <w:lvl w:ilvl="0" w:tentative="1">
-      <w:start w:val="6"/>
-      <w:numFmt w:val="decimal"/>
-      <w:suff w:val="nothing"/>
-      <w:lvlText w:val="%1."/>
-      <w:lvlJc w:val="left"/>
-    </w:lvl>
-  </w:abstractNum>
-  <w:abstractNum w:abstractNumId="1453101377">
-    <w:nsid w:val="569C9141"/>
-    <w:multiLevelType w:val="singleLevel"/>
-    <w:tmpl w:val="569C9141"/>
-    <w:lvl w:ilvl="0" w:tentative="1">
-      <w:start w:val="14"/>
+      <w:start w:val="7"/>
       <w:numFmt w:val="decimal"/>
       <w:suff w:val="nothing"/>
       <w:lvlText w:val="%1."/>
@@ -13256,36 +13354,12 @@
       <w:lvlJc w:val="left"/>
     </w:lvl>
   </w:abstractNum>
-  <w:abstractNum w:abstractNumId="1452823982">
-    <w:nsid w:val="569855AE"/>
+  <w:abstractNum w:abstractNumId="1456796652">
+    <w:nsid w:val="56D4F3EC"/>
     <w:multiLevelType w:val="singleLevel"/>
-    <w:tmpl w:val="569855AE"/>
+    <w:tmpl w:val="56D4F3EC"/>
     <w:lvl w:ilvl="0" w:tentative="1">
-      <w:start w:val="7"/>
-      <w:numFmt w:val="decimal"/>
-      <w:suff w:val="nothing"/>
-      <w:lvlText w:val="%1."/>
-      <w:lvlJc w:val="left"/>
-    </w:lvl>
-  </w:abstractNum>
-  <w:abstractNum w:abstractNumId="1452733866">
-    <w:nsid w:val="5696F5AA"/>
-    <w:multiLevelType w:val="singleLevel"/>
-    <w:tmpl w:val="5696F5AA"/>
-    <w:lvl w:ilvl="0" w:tentative="1">
-      <w:start w:val="1"/>
-      <w:numFmt w:val="decimal"/>
-      <w:suff w:val="nothing"/>
-      <w:lvlText w:val="%1."/>
-      <w:lvlJc w:val="left"/>
-    </w:lvl>
-  </w:abstractNum>
-  <w:abstractNum w:abstractNumId="1452838695">
-    <w:nsid w:val="56988F27"/>
-    <w:multiLevelType w:val="singleLevel"/>
-    <w:tmpl w:val="56988F27"/>
-    <w:lvl w:ilvl="0" w:tentative="1">
-      <w:start w:val="1"/>
+      <w:start w:val="2"/>
       <w:numFmt w:val="decimal"/>
       <w:suff w:val="nothing"/>
       <w:lvlText w:val="%1."/>
@@ -13311,24 +13385,27 @@
     <w:abstractNumId w:val="1453101377"/>
   </w:num>
   <w:num w:numId="7">
+    <w:abstractNumId w:val="1456796652"/>
+  </w:num>
+  <w:num w:numId="8">
     <w:abstractNumId w:val="1453187534"/>
   </w:num>
-  <w:num w:numId="8">
+  <w:num w:numId="9">
     <w:abstractNumId w:val="1453188782"/>
   </w:num>
-  <w:num w:numId="9">
+  <w:num w:numId="10">
     <w:abstractNumId w:val="1453196222"/>
   </w:num>
-  <w:num w:numId="10">
+  <w:num w:numId="11">
     <w:abstractNumId w:val="1453857701"/>
   </w:num>
-  <w:num w:numId="11">
+  <w:num w:numId="12">
     <w:abstractNumId w:val="1453965329"/>
   </w:num>
-  <w:num w:numId="12">
+  <w:num w:numId="13">
     <w:abstractNumId w:val="1453087833"/>
   </w:num>
-  <w:num w:numId="13">
+  <w:num w:numId="14">
     <w:abstractNumId w:val="1452824361"/>
   </w:num>
 </w:numbering>

</xml_diff>